<commit_message>
Adds the pictured to the RMD and knits most recent word doc
</commit_message>
<xml_diff>
--- a/00 Doc/RWorkshop.docx
+++ b/00 Doc/RWorkshop.docx
@@ -2650,7 +2650,107 @@
     </w:p>
     <w:p>
       <w:r>
-        <w:t xml:space="preserve">here</w:t>
+        <w:t xml:space="preserve">AGE - The age of each marketing participant</w:t>
+      </w:r>
+    </w:p>
+    <w:p>
+      <w:r>
+        <w:t xml:space="preserve">JOB - Type of job</w:t>
+      </w:r>
+    </w:p>
+    <w:p>
+      <w:r>
+        <w:t xml:space="preserve">MARITAL - Marital Status</w:t>
+      </w:r>
+    </w:p>
+    <w:p>
+      <w:r>
+        <w:t xml:space="preserve">EDUCATION - Level of education reached by participant</w:t>
+      </w:r>
+    </w:p>
+    <w:p>
+      <w:r>
+        <w:t xml:space="preserve">DEFAULT - Has this participant defaulted before</w:t>
+      </w:r>
+    </w:p>
+    <w:p>
+      <w:r>
+        <w:t xml:space="preserve">HOUSING - Does this participant have a housing loan (Mortgage)</w:t>
+      </w:r>
+    </w:p>
+    <w:p>
+      <w:r>
+        <w:t xml:space="preserve">LOAN - Does this participant have a personal loan</w:t>
+      </w:r>
+    </w:p>
+    <w:p>
+      <w:r>
+        <w:t xml:space="preserve">CONTACT - Contact communication type (cellular or telephone)</w:t>
+      </w:r>
+    </w:p>
+    <w:p>
+      <w:r>
+        <w:t xml:space="preserve">MONTH - Last contact month of the year</w:t>
+      </w:r>
+    </w:p>
+    <w:p>
+      <w:r>
+        <w:t xml:space="preserve">DAY OF WEEK - Last contact day of the week</w:t>
+      </w:r>
+    </w:p>
+    <w:p>
+      <w:r>
+        <w:t xml:space="preserve">DURATION - Duration of the last contact to the participant</w:t>
+      </w:r>
+    </w:p>
+    <w:p>
+      <w:r>
+        <w:t xml:space="preserve">CAMPAIGN - Number of times this participant was contacted during this campaign</w:t>
+      </w:r>
+    </w:p>
+    <w:p>
+      <w:r>
+        <w:t xml:space="preserve">PDAYS - Number of days since participant was last contacted</w:t>
+      </w:r>
+    </w:p>
+    <w:p>
+      <w:r>
+        <w:t xml:space="preserve">PREVIOUS - Number of times this participant was contacted before this campaign</w:t>
+      </w:r>
+    </w:p>
+    <w:p>
+      <w:r>
+        <w:t xml:space="preserve">POUTCOME - Outcome of previous marketing campaign</w:t>
+      </w:r>
+    </w:p>
+    <w:p>
+      <w:r>
+        <w:t xml:space="preserve">EMP VAR RATE - Employment variation rate</w:t>
+      </w:r>
+    </w:p>
+    <w:p>
+      <w:r>
+        <w:t xml:space="preserve">CONS PRICE IDX - Consumer price index</w:t>
+      </w:r>
+    </w:p>
+    <w:p>
+      <w:r>
+        <w:t xml:space="preserve">CONS CONF IDX - Consumer confidence index</w:t>
+      </w:r>
+    </w:p>
+    <w:p>
+      <w:r>
+        <w:t xml:space="preserve">EURIBOR3M - Rate at which banks lend to each other; 3 month loans</w:t>
+      </w:r>
+    </w:p>
+    <w:p>
+      <w:r>
+        <w:t xml:space="preserve">NR EMPOLOYED - Number of employees</w:t>
+      </w:r>
+    </w:p>
+    <w:p>
+      <w:r>
+        <w:t xml:space="preserve">Y - Outcome, Did the participant subscribe to a term deposit</w:t>
       </w:r>
     </w:p>
     <w:p>
@@ -2682,6 +2782,50 @@
     </w:p>
     <w:p>
       <w:r>
+        <w:drawing>
+          <wp:inline>
+            <wp:extent cx="5440680" cy="3987933"/>
+            <wp:effectExtent b="0" l="0" r="0" t="0"/>
+            <wp:docPr descr="" id="1" name="Picture"/>
+            <a:graphic>
+              <a:graphicData uri="http://schemas.openxmlformats.org/drawingml/2006/picture">
+                <pic:pic>
+                  <pic:nvPicPr>
+                    <pic:cNvPr descr="./Boxplot.jpg" id="0" name="Picture"/>
+                    <pic:cNvPicPr>
+                      <a:picLocks noChangeArrowheads="1" noChangeAspect="1"/>
+                    </pic:cNvPicPr>
+                  </pic:nvPicPr>
+                  <pic:blipFill>
+                    <a:blip r:embed="rId28"/>
+                    <a:stretch>
+                      <a:fillRect/>
+                    </a:stretch>
+                  </pic:blipFill>
+                  <pic:spPr bwMode="auto">
+                    <a:xfrm>
+                      <a:off x="0" y="0"/>
+                      <a:ext cx="5440680" cy="3987933"/>
+                    </a:xfrm>
+                    <a:prstGeom prst="rect">
+                      <a:avLst/>
+                    </a:prstGeom>
+                    <a:noFill/>
+                    <a:ln w="9525">
+                      <a:noFill/>
+                      <a:headEnd/>
+                      <a:tailEnd/>
+                    </a:ln>
+                  </pic:spPr>
+                </pic:pic>
+              </a:graphicData>
+            </a:graphic>
+          </wp:inline>
+        </w:drawing>
+      </w:r>
+    </w:p>
+    <w:p>
+      <w:r>
         <w:t xml:space="preserve">words</w:t>
       </w:r>
     </w:p>
@@ -2689,8 +2833,8 @@
       <w:pPr>
         <w:pStyle w:val="Heading2"/>
       </w:pPr>
-      <w:bookmarkStart w:id="28" w:name="aggregrated-measures-analysis"/>
-      <w:bookmarkEnd w:id="28"/>
+      <w:bookmarkStart w:id="29" w:name="aggregrated-measures-analysis"/>
+      <w:bookmarkEnd w:id="29"/>
       <w:r>
         <w:t xml:space="preserve">Aggregrated Measures Analysis:</w:t>
       </w:r>
@@ -2699,8 +2843,8 @@
       <w:pPr>
         <w:pStyle w:val="Heading4"/>
       </w:pPr>
-      <w:bookmarkStart w:id="29" w:name="histogram"/>
-      <w:bookmarkEnd w:id="29"/>
+      <w:bookmarkStart w:id="30" w:name="histogram"/>
+      <w:bookmarkEnd w:id="30"/>
       <w:r>
         <w:t xml:space="preserve">Histogram:</w:t>
       </w:r>
@@ -2709,14 +2853,58 @@
       <w:pPr>
         <w:pStyle w:val="Heading5"/>
       </w:pPr>
-      <w:bookmarkStart w:id="30" w:name="legit-title"/>
-      <w:bookmarkEnd w:id="30"/>
+      <w:bookmarkStart w:id="31" w:name="legit-title"/>
+      <w:bookmarkEnd w:id="31"/>
       <w:r>
         <w:t xml:space="preserve">Legit Title:</w:t>
       </w:r>
     </w:p>
     <w:p>
       <w:r>
+        <w:drawing>
+          <wp:inline>
+            <wp:extent cx="5440680" cy="5067605"/>
+            <wp:effectExtent b="0" l="0" r="0" t="0"/>
+            <wp:docPr descr="" id="1" name="Picture"/>
+            <a:graphic>
+              <a:graphicData uri="http://schemas.openxmlformats.org/drawingml/2006/picture">
+                <pic:pic>
+                  <pic:nvPicPr>
+                    <pic:cNvPr descr="./Histogram.jpg" id="0" name="Picture"/>
+                    <pic:cNvPicPr>
+                      <a:picLocks noChangeArrowheads="1" noChangeAspect="1"/>
+                    </pic:cNvPicPr>
+                  </pic:nvPicPr>
+                  <pic:blipFill>
+                    <a:blip r:embed="rId32"/>
+                    <a:stretch>
+                      <a:fillRect/>
+                    </a:stretch>
+                  </pic:blipFill>
+                  <pic:spPr bwMode="auto">
+                    <a:xfrm>
+                      <a:off x="0" y="0"/>
+                      <a:ext cx="5440680" cy="5067605"/>
+                    </a:xfrm>
+                    <a:prstGeom prst="rect">
+                      <a:avLst/>
+                    </a:prstGeom>
+                    <a:noFill/>
+                    <a:ln w="9525">
+                      <a:noFill/>
+                      <a:headEnd/>
+                      <a:tailEnd/>
+                    </a:ln>
+                  </pic:spPr>
+                </pic:pic>
+              </a:graphicData>
+            </a:graphic>
+          </wp:inline>
+        </w:drawing>
+      </w:r>
+    </w:p>
+    <w:p>
+      <w:r>
         <w:t xml:space="preserve">words</w:t>
       </w:r>
     </w:p>
@@ -2724,14 +2912,58 @@
       <w:pPr>
         <w:pStyle w:val="Heading5"/>
       </w:pPr>
-      <w:bookmarkStart w:id="31" w:name="legit-title-no-2"/>
-      <w:bookmarkEnd w:id="31"/>
+      <w:bookmarkStart w:id="33" w:name="legit-title-no-2"/>
+      <w:bookmarkEnd w:id="33"/>
       <w:r>
         <w:t xml:space="preserve">Legit Title No 2:</w:t>
       </w:r>
     </w:p>
     <w:p>
       <w:r>
+        <w:drawing>
+          <wp:inline>
+            <wp:extent cx="5440680" cy="5123051"/>
+            <wp:effectExtent b="0" l="0" r="0" t="0"/>
+            <wp:docPr descr="" id="1" name="Picture"/>
+            <a:graphic>
+              <a:graphicData uri="http://schemas.openxmlformats.org/drawingml/2006/picture">
+                <pic:pic>
+                  <pic:nvPicPr>
+                    <pic:cNvPr descr="./Histogram2.jpg" id="0" name="Picture"/>
+                    <pic:cNvPicPr>
+                      <a:picLocks noChangeArrowheads="1" noChangeAspect="1"/>
+                    </pic:cNvPicPr>
+                  </pic:nvPicPr>
+                  <pic:blipFill>
+                    <a:blip r:embed="rId34"/>
+                    <a:stretch>
+                      <a:fillRect/>
+                    </a:stretch>
+                  </pic:blipFill>
+                  <pic:spPr bwMode="auto">
+                    <a:xfrm>
+                      <a:off x="0" y="0"/>
+                      <a:ext cx="5440680" cy="5123051"/>
+                    </a:xfrm>
+                    <a:prstGeom prst="rect">
+                      <a:avLst/>
+                    </a:prstGeom>
+                    <a:noFill/>
+                    <a:ln w="9525">
+                      <a:noFill/>
+                      <a:headEnd/>
+                      <a:tailEnd/>
+                    </a:ln>
+                  </pic:spPr>
+                </pic:pic>
+              </a:graphicData>
+            </a:graphic>
+          </wp:inline>
+        </w:drawing>
+      </w:r>
+    </w:p>
+    <w:p>
+      <w:r>
         <w:t xml:space="preserve">words</w:t>
       </w:r>
     </w:p>
@@ -2739,8 +2971,8 @@
       <w:pPr>
         <w:pStyle w:val="Heading2"/>
       </w:pPr>
-      <w:bookmarkStart w:id="32" w:name="scatter-plots"/>
-      <w:bookmarkEnd w:id="32"/>
+      <w:bookmarkStart w:id="35" w:name="scatter-plots"/>
+      <w:bookmarkEnd w:id="35"/>
       <w:r>
         <w:t xml:space="preserve">Scatter Plots:</w:t>
       </w:r>
@@ -2749,12 +2981,13 @@
       <w:pPr>
         <w:pStyle w:val="Heading4"/>
       </w:pPr>
-      <w:bookmarkStart w:id="33" w:name="legit-title-1"/>
-      <w:bookmarkEnd w:id="33"/>
+      <w:bookmarkStart w:id="36" w:name="legit-title-1"/>
+      <w:bookmarkEnd w:id="36"/>
       <w:r>
         <w:t xml:space="preserve">Legit Title 1:</w:t>
       </w:r>
     </w:p>
+    <w:p/>
     <w:p>
       <w:r>
         <w:t xml:space="preserve">words</w:t>
@@ -2764,12 +2997,13 @@
       <w:pPr>
         <w:pStyle w:val="Heading4"/>
       </w:pPr>
-      <w:bookmarkStart w:id="34" w:name="legit-title-no-2-1"/>
-      <w:bookmarkEnd w:id="34"/>
+      <w:bookmarkStart w:id="37" w:name="legit-title-no-2-1"/>
+      <w:bookmarkEnd w:id="37"/>
       <w:r>
         <w:t xml:space="preserve">Legit Title No 2:</w:t>
       </w:r>
     </w:p>
+    <w:p/>
     <w:p>
       <w:r>
         <w:t xml:space="preserve">words</w:t>
@@ -2779,8 +3013,8 @@
       <w:pPr>
         <w:pStyle w:val="Heading2"/>
       </w:pPr>
-      <w:bookmarkStart w:id="35" w:name="crosstabs"/>
-      <w:bookmarkEnd w:id="35"/>
+      <w:bookmarkStart w:id="38" w:name="crosstabs"/>
+      <w:bookmarkEnd w:id="38"/>
       <w:r>
         <w:t xml:space="preserve">Crosstabs:</w:t>
       </w:r>
@@ -2789,14 +3023,58 @@
       <w:pPr>
         <w:pStyle w:val="Heading4"/>
       </w:pPr>
-      <w:bookmarkStart w:id="36" w:name="legit-title-2"/>
-      <w:bookmarkEnd w:id="36"/>
+      <w:bookmarkStart w:id="39" w:name="legit-title-2"/>
+      <w:bookmarkEnd w:id="39"/>
       <w:r>
         <w:t xml:space="preserve">Legit Title:</w:t>
       </w:r>
     </w:p>
     <w:p>
       <w:r>
+        <w:drawing>
+          <wp:inline>
+            <wp:extent cx="5440680" cy="1414159"/>
+            <wp:effectExtent b="0" l="0" r="0" t="0"/>
+            <wp:docPr descr="" id="1" name="Picture"/>
+            <a:graphic>
+              <a:graphicData uri="http://schemas.openxmlformats.org/drawingml/2006/picture">
+                <pic:pic>
+                  <pic:nvPicPr>
+                    <pic:cNvPr descr="./CrosstabKPI.jpg" id="0" name="Picture"/>
+                    <pic:cNvPicPr>
+                      <a:picLocks noChangeArrowheads="1" noChangeAspect="1"/>
+                    </pic:cNvPicPr>
+                  </pic:nvPicPr>
+                  <pic:blipFill>
+                    <a:blip r:embed="rId40"/>
+                    <a:stretch>
+                      <a:fillRect/>
+                    </a:stretch>
+                  </pic:blipFill>
+                  <pic:spPr bwMode="auto">
+                    <a:xfrm>
+                      <a:off x="0" y="0"/>
+                      <a:ext cx="5440680" cy="1414159"/>
+                    </a:xfrm>
+                    <a:prstGeom prst="rect">
+                      <a:avLst/>
+                    </a:prstGeom>
+                    <a:noFill/>
+                    <a:ln w="9525">
+                      <a:noFill/>
+                      <a:headEnd/>
+                      <a:tailEnd/>
+                    </a:ln>
+                  </pic:spPr>
+                </pic:pic>
+              </a:graphicData>
+            </a:graphic>
+          </wp:inline>
+        </w:drawing>
+      </w:r>
+    </w:p>
+    <w:p>
+      <w:r>
         <w:t xml:space="preserve">words</w:t>
       </w:r>
     </w:p>
@@ -2804,8 +3082,8 @@
       <w:pPr>
         <w:pStyle w:val="Heading2"/>
       </w:pPr>
-      <w:bookmarkStart w:id="37" w:name="barcharts"/>
-      <w:bookmarkEnd w:id="37"/>
+      <w:bookmarkStart w:id="41" w:name="barcharts"/>
+      <w:bookmarkEnd w:id="41"/>
       <w:r>
         <w:t xml:space="preserve">Barcharts:</w:t>
       </w:r>
@@ -2814,14 +3092,58 @@
       <w:pPr>
         <w:pStyle w:val="Heading4"/>
       </w:pPr>
-      <w:bookmarkStart w:id="38" w:name="legit-title-1-1"/>
-      <w:bookmarkEnd w:id="38"/>
+      <w:bookmarkStart w:id="42" w:name="legit-title-1-1"/>
+      <w:bookmarkEnd w:id="42"/>
       <w:r>
         <w:t xml:space="preserve">Legit Title 1:</w:t>
       </w:r>
     </w:p>
     <w:p>
       <w:r>
+        <w:drawing>
+          <wp:inline>
+            <wp:extent cx="5440680" cy="1596323"/>
+            <wp:effectExtent b="0" l="0" r="0" t="0"/>
+            <wp:docPr descr="" id="1" name="Picture"/>
+            <a:graphic>
+              <a:graphicData uri="http://schemas.openxmlformats.org/drawingml/2006/picture">
+                <pic:pic>
+                  <pic:nvPicPr>
+                    <pic:cNvPr descr="./BarchartRLine.jpg" id="0" name="Picture"/>
+                    <pic:cNvPicPr>
+                      <a:picLocks noChangeArrowheads="1" noChangeAspect="1"/>
+                    </pic:cNvPicPr>
+                  </pic:nvPicPr>
+                  <pic:blipFill>
+                    <a:blip r:embed="rId43"/>
+                    <a:stretch>
+                      <a:fillRect/>
+                    </a:stretch>
+                  </pic:blipFill>
+                  <pic:spPr bwMode="auto">
+                    <a:xfrm>
+                      <a:off x="0" y="0"/>
+                      <a:ext cx="5440680" cy="1596323"/>
+                    </a:xfrm>
+                    <a:prstGeom prst="rect">
+                      <a:avLst/>
+                    </a:prstGeom>
+                    <a:noFill/>
+                    <a:ln w="9525">
+                      <a:noFill/>
+                      <a:headEnd/>
+                      <a:tailEnd/>
+                    </a:ln>
+                  </pic:spPr>
+                </pic:pic>
+              </a:graphicData>
+            </a:graphic>
+          </wp:inline>
+        </w:drawing>
+      </w:r>
+    </w:p>
+    <w:p>
+      <w:r>
         <w:t xml:space="preserve">words</w:t>
       </w:r>
     </w:p>
@@ -2829,8 +3151,8 @@
       <w:pPr>
         <w:pStyle w:val="Heading4"/>
       </w:pPr>
-      <w:bookmarkStart w:id="39" w:name="legit-title-2-1"/>
-      <w:bookmarkEnd w:id="39"/>
+      <w:bookmarkStart w:id="44" w:name="legit-title-2-1"/>
+      <w:bookmarkEnd w:id="44"/>
       <w:r>
         <w:t xml:space="preserve">Legit Title 2:</w:t>
       </w:r>
@@ -2842,9 +3164,52 @@
         </w:rPr>
         <w:t xml:space="preserve">Also demonstrates data blending</w:t>
       </w:r>
-      <w:r>
-        <w:t xml:space="preserve"> </w:t>
-      </w:r>
+    </w:p>
+    <w:p>
+      <w:r>
+        <w:drawing>
+          <wp:inline>
+            <wp:extent cx="5440680" cy="2306614"/>
+            <wp:effectExtent b="0" l="0" r="0" t="0"/>
+            <wp:docPr descr="" id="1" name="Picture"/>
+            <a:graphic>
+              <a:graphicData uri="http://schemas.openxmlformats.org/drawingml/2006/picture">
+                <pic:pic>
+                  <pic:nvPicPr>
+                    <pic:cNvPr descr="./Blending.jpg" id="0" name="Picture"/>
+                    <pic:cNvPicPr>
+                      <a:picLocks noChangeArrowheads="1" noChangeAspect="1"/>
+                    </pic:cNvPicPr>
+                  </pic:nvPicPr>
+                  <pic:blipFill>
+                    <a:blip r:embed="rId45"/>
+                    <a:stretch>
+                      <a:fillRect/>
+                    </a:stretch>
+                  </pic:blipFill>
+                  <pic:spPr bwMode="auto">
+                    <a:xfrm>
+                      <a:off x="0" y="0"/>
+                      <a:ext cx="5440680" cy="2306614"/>
+                    </a:xfrm>
+                    <a:prstGeom prst="rect">
+                      <a:avLst/>
+                    </a:prstGeom>
+                    <a:noFill/>
+                    <a:ln w="9525">
+                      <a:noFill/>
+                      <a:headEnd/>
+                      <a:tailEnd/>
+                    </a:ln>
+                  </pic:spPr>
+                </pic:pic>
+              </a:graphicData>
+            </a:graphic>
+          </wp:inline>
+        </w:drawing>
+      </w:r>
+    </w:p>
+    <w:p>
       <w:r>
         <w:t xml:space="preserve">words</w:t>
       </w:r>
@@ -2853,10 +3218,98 @@
       <w:pPr>
         <w:pStyle w:val="Heading4"/>
       </w:pPr>
-      <w:bookmarkStart w:id="40" w:name="legit-title-3"/>
-      <w:bookmarkEnd w:id="40"/>
+      <w:bookmarkStart w:id="46" w:name="legit-title-3"/>
+      <w:bookmarkEnd w:id="46"/>
       <w:r>
         <w:t xml:space="preserve">Legit Title 3:</w:t>
+      </w:r>
+    </w:p>
+    <w:p>
+      <w:r>
+        <w:drawing>
+          <wp:inline>
+            <wp:extent cx="5440680" cy="1561812"/>
+            <wp:effectExtent b="0" l="0" r="0" t="0"/>
+            <wp:docPr descr="" id="1" name="Picture"/>
+            <a:graphic>
+              <a:graphicData uri="http://schemas.openxmlformats.org/drawingml/2006/picture">
+                <pic:pic>
+                  <pic:nvPicPr>
+                    <pic:cNvPr descr="./CrossBar-No.jpg" id="0" name="Picture"/>
+                    <pic:cNvPicPr>
+                      <a:picLocks noChangeArrowheads="1" noChangeAspect="1"/>
+                    </pic:cNvPicPr>
+                  </pic:nvPicPr>
+                  <pic:blipFill>
+                    <a:blip r:embed="rId47"/>
+                    <a:stretch>
+                      <a:fillRect/>
+                    </a:stretch>
+                  </pic:blipFill>
+                  <pic:spPr bwMode="auto">
+                    <a:xfrm>
+                      <a:off x="0" y="0"/>
+                      <a:ext cx="5440680" cy="1561812"/>
+                    </a:xfrm>
+                    <a:prstGeom prst="rect">
+                      <a:avLst/>
+                    </a:prstGeom>
+                    <a:noFill/>
+                    <a:ln w="9525">
+                      <a:noFill/>
+                      <a:headEnd/>
+                      <a:tailEnd/>
+                    </a:ln>
+                  </pic:spPr>
+                </pic:pic>
+              </a:graphicData>
+            </a:graphic>
+          </wp:inline>
+        </w:drawing>
+      </w:r>
+    </w:p>
+    <w:p>
+      <w:r>
+        <w:drawing>
+          <wp:inline>
+            <wp:extent cx="5440680" cy="1561812"/>
+            <wp:effectExtent b="0" l="0" r="0" t="0"/>
+            <wp:docPr descr="" id="1" name="Picture"/>
+            <a:graphic>
+              <a:graphicData uri="http://schemas.openxmlformats.org/drawingml/2006/picture">
+                <pic:pic>
+                  <pic:nvPicPr>
+                    <pic:cNvPr descr="./CrossBar-Yes.jpg" id="0" name="Picture"/>
+                    <pic:cNvPicPr>
+                      <a:picLocks noChangeArrowheads="1" noChangeAspect="1"/>
+                    </pic:cNvPicPr>
+                  </pic:nvPicPr>
+                  <pic:blipFill>
+                    <a:blip r:embed="rId48"/>
+                    <a:stretch>
+                      <a:fillRect/>
+                    </a:stretch>
+                  </pic:blipFill>
+                  <pic:spPr bwMode="auto">
+                    <a:xfrm>
+                      <a:off x="0" y="0"/>
+                      <a:ext cx="5440680" cy="1561812"/>
+                    </a:xfrm>
+                    <a:prstGeom prst="rect">
+                      <a:avLst/>
+                    </a:prstGeom>
+                    <a:noFill/>
+                    <a:ln w="9525">
+                      <a:noFill/>
+                      <a:headEnd/>
+                      <a:tailEnd/>
+                    </a:ln>
+                  </pic:spPr>
+                </pic:pic>
+              </a:graphicData>
+            </a:graphic>
+          </wp:inline>
+        </w:drawing>
       </w:r>
     </w:p>
     <w:p>
@@ -2957,7 +3410,7 @@
     </w:lvl>
   </w:abstractNum>
   <w:abstractNum w:abstractNumId="990">
-    <w:nsid w:val="5a905d96"/>
+    <w:nsid w:val="d4728ab8"/>
     <w:multiLevelType w:val="multilevel"/>
     <w:lvl w:ilvl="0">
       <w:numFmt w:val="bullet"/>

</xml_diff>

<commit_message>
Just a bit more on the RMD
</commit_message>
<xml_diff>
--- a/00 Doc/RWorkshop.docx
+++ b/00 Doc/RWorkshop.docx
@@ -2778,6 +2778,61 @@
       <w:bookmarkEnd w:id="27"/>
       <w:r>
         <w:t xml:space="preserve">Boxplot:</w:t>
+      </w:r>
+    </w:p>
+    <w:p>
+      <w:pPr>
+        <w:numPr>
+          <w:numId w:val="1001"/>
+          <w:ilvl w:val="0"/>
+        </w:numPr>
+      </w:pPr>
+      <w:r>
+        <w:t xml:space="preserve">From the Analysis tab de-select Aggregate Measures.</w:t>
+      </w:r>
+    </w:p>
+    <w:p>
+      <w:pPr>
+        <w:numPr>
+          <w:numId w:val="1001"/>
+          <w:ilvl w:val="0"/>
+        </w:numPr>
+      </w:pPr>
+      <w:r>
+        <w:t xml:space="preserve">Select AGE in Measures, Click on Box-and-whisker plot in “Show Me”.</w:t>
+      </w:r>
+    </w:p>
+    <w:p>
+      <w:pPr>
+        <w:numPr>
+          <w:numId w:val="1001"/>
+          <w:ilvl w:val="0"/>
+        </w:numPr>
+      </w:pPr>
+      <w:r>
+        <w:t xml:space="preserve">Drag EDUCATION from Dimensions onto Rows.</w:t>
+      </w:r>
+    </w:p>
+    <w:p>
+      <w:pPr>
+        <w:numPr>
+          <w:numId w:val="1001"/>
+          <w:ilvl w:val="0"/>
+        </w:numPr>
+      </w:pPr>
+      <w:r>
+        <w:t xml:space="preserve">Drag Y from Dimensions onto Rows, after EDUCATION.</w:t>
+      </w:r>
+    </w:p>
+    <w:p>
+      <w:pPr>
+        <w:numPr>
+          <w:numId w:val="1001"/>
+          <w:ilvl w:val="0"/>
+        </w:numPr>
+      </w:pPr>
+      <w:r>
+        <w:t xml:space="preserve">Add EDUCATION to Filter, Filter out “Illiterate” and “Unknown”.</w:t>
       </w:r>
     </w:p>
     <w:p>
@@ -2860,6 +2915,61 @@
       </w:r>
     </w:p>
     <w:p>
+      <w:pPr>
+        <w:numPr>
+          <w:numId w:val="1002"/>
+          <w:ilvl w:val="0"/>
+        </w:numPr>
+      </w:pPr>
+      <w:r>
+        <w:t xml:space="preserve">Right-click AGE in Measures. Click Create&gt;Bins…. Change the Size of Bins to be 8. Click OK.</w:t>
+      </w:r>
+    </w:p>
+    <w:p>
+      <w:pPr>
+        <w:numPr>
+          <w:numId w:val="1002"/>
+          <w:ilvl w:val="0"/>
+        </w:numPr>
+      </w:pPr>
+      <w:r>
+        <w:t xml:space="preserve">Drag AGE (bin) to Columns.</w:t>
+      </w:r>
+    </w:p>
+    <w:p>
+      <w:pPr>
+        <w:numPr>
+          <w:numId w:val="1002"/>
+          <w:ilvl w:val="0"/>
+        </w:numPr>
+      </w:pPr>
+      <w:r>
+        <w:t xml:space="preserve">Drag AGE to Rows. Right click on it, click on Measure, and change to Count.</w:t>
+      </w:r>
+    </w:p>
+    <w:p>
+      <w:pPr>
+        <w:numPr>
+          <w:numId w:val="1002"/>
+          <w:ilvl w:val="0"/>
+        </w:numPr>
+      </w:pPr>
+      <w:r>
+        <w:t xml:space="preserve">Drag Campaign to Rows. Right click on it, click on Measure, and change to Sum.</w:t>
+      </w:r>
+    </w:p>
+    <w:p>
+      <w:pPr>
+        <w:numPr>
+          <w:numId w:val="1002"/>
+          <w:ilvl w:val="0"/>
+        </w:numPr>
+      </w:pPr>
+      <w:r>
+        <w:t xml:space="preserve">Add Y to Filter. Right-click on Y and click “Show Quick Filter”</w:t>
+      </w:r>
+    </w:p>
+    <w:p>
       <w:r>
         <w:drawing>
           <wp:inline>
@@ -2920,6 +3030,11 @@
     </w:p>
     <w:p>
       <w:r>
+        <w:t xml:space="preserve">steps</w:t>
+      </w:r>
+    </w:p>
+    <w:p>
+      <w:r>
         <w:drawing>
           <wp:inline>
             <wp:extent cx="5440680" cy="5123051"/>
@@ -2981,13 +3096,144 @@
       <w:pPr>
         <w:pStyle w:val="Heading4"/>
       </w:pPr>
-      <w:bookmarkStart w:id="36" w:name="legit-title-1"/>
+      <w:bookmarkStart w:id="36" w:name="cpi-scatter-plot"/>
       <w:bookmarkEnd w:id="36"/>
       <w:r>
-        <w:t xml:space="preserve">Legit Title 1:</w:t>
-      </w:r>
-    </w:p>
-    <w:p/>
+        <w:t xml:space="preserve">CPI Scatter Plot:</w:t>
+      </w:r>
+    </w:p>
+    <w:p>
+      <w:pPr>
+        <w:numPr>
+          <w:numId w:val="1003"/>
+          <w:ilvl w:val="0"/>
+        </w:numPr>
+      </w:pPr>
+      <w:r>
+        <w:t xml:space="preserve">From the Analysis tab de-select Aggregate Measures.</w:t>
+      </w:r>
+    </w:p>
+    <w:p>
+      <w:pPr>
+        <w:numPr>
+          <w:numId w:val="1003"/>
+          <w:ilvl w:val="0"/>
+        </w:numPr>
+      </w:pPr>
+      <w:r>
+        <w:t xml:space="preserve">Drag DURATION from Measures onto Columns.</w:t>
+      </w:r>
+    </w:p>
+    <w:p>
+      <w:pPr>
+        <w:numPr>
+          <w:numId w:val="1003"/>
+          <w:ilvl w:val="0"/>
+        </w:numPr>
+      </w:pPr>
+      <w:r>
+        <w:t xml:space="preserve">Drag CONS PRICE IDX from Measures onto Rows.</w:t>
+      </w:r>
+    </w:p>
+    <w:p>
+      <w:pPr>
+        <w:numPr>
+          <w:numId w:val="1003"/>
+          <w:ilvl w:val="0"/>
+        </w:numPr>
+      </w:pPr>
+      <w:r>
+        <w:t xml:space="preserve">Right Click the Y-Axis and select Edit Axis.</w:t>
+      </w:r>
+    </w:p>
+    <w:p>
+      <w:pPr>
+        <w:numPr>
+          <w:numId w:val="1003"/>
+          <w:ilvl w:val="0"/>
+        </w:numPr>
+      </w:pPr>
+      <w:r>
+        <w:t xml:space="preserve">Set to a fixed range of 92-95.</w:t>
+      </w:r>
+    </w:p>
+    <w:p>
+      <w:pPr>
+        <w:numPr>
+          <w:numId w:val="1003"/>
+          <w:ilvl w:val="0"/>
+        </w:numPr>
+      </w:pPr>
+      <w:r>
+        <w:t xml:space="preserve">Drag Y from Dimensions onto Color.</w:t>
+      </w:r>
+    </w:p>
+    <w:p>
+      <w:pPr>
+        <w:numPr>
+          <w:numId w:val="1003"/>
+          <w:ilvl w:val="0"/>
+        </w:numPr>
+      </w:pPr>
+      <w:r>
+        <w:t xml:space="preserve">From the Analysis tab select Trend Lines&gt;Show Trend Lines.</w:t>
+      </w:r>
+    </w:p>
+    <w:p>
+      <w:pPr>
+        <w:numPr>
+          <w:numId w:val="1003"/>
+          <w:ilvl w:val="0"/>
+        </w:numPr>
+      </w:pPr>
+      <w:r>
+        <w:t xml:space="preserve">From the Analysis tab select Trend Lines&gt;Edit Trend Lines and uncheck “Show confidence bands”.</w:t>
+      </w:r>
+    </w:p>
+    <w:p>
+      <w:r>
+        <w:drawing>
+          <wp:inline>
+            <wp:extent cx="5029200" cy="5943600"/>
+            <wp:effectExtent b="0" l="0" r="0" t="0"/>
+            <wp:docPr descr="" id="1" name="Picture"/>
+            <a:graphic>
+              <a:graphicData uri="http://schemas.openxmlformats.org/drawingml/2006/picture">
+                <pic:pic>
+                  <pic:nvPicPr>
+                    <pic:cNvPr descr="./ScatterPlot.jpg" id="0" name="Picture"/>
+                    <pic:cNvPicPr>
+                      <a:picLocks noChangeArrowheads="1" noChangeAspect="1"/>
+                    </pic:cNvPicPr>
+                  </pic:nvPicPr>
+                  <pic:blipFill>
+                    <a:blip r:embed="rId37"/>
+                    <a:stretch>
+                      <a:fillRect/>
+                    </a:stretch>
+                  </pic:blipFill>
+                  <pic:spPr bwMode="auto">
+                    <a:xfrm>
+                      <a:off x="0" y="0"/>
+                      <a:ext cx="5029200" cy="5943600"/>
+                    </a:xfrm>
+                    <a:prstGeom prst="rect">
+                      <a:avLst/>
+                    </a:prstGeom>
+                    <a:noFill/>
+                    <a:ln w="9525">
+                      <a:noFill/>
+                      <a:headEnd/>
+                      <a:tailEnd/>
+                    </a:ln>
+                  </pic:spPr>
+                </pic:pic>
+              </a:graphicData>
+            </a:graphic>
+          </wp:inline>
+        </w:drawing>
+      </w:r>
+    </w:p>
     <w:p>
       <w:r>
         <w:t xml:space="preserve">words</w:t>
@@ -2997,13 +3243,111 @@
       <w:pPr>
         <w:pStyle w:val="Heading4"/>
       </w:pPr>
-      <w:bookmarkStart w:id="37" w:name="legit-title-no-2-1"/>
-      <w:bookmarkEnd w:id="37"/>
-      <w:r>
-        <w:t xml:space="preserve">Legit Title No 2:</w:t>
-      </w:r>
-    </w:p>
-    <w:p/>
+      <w:bookmarkStart w:id="38" w:name="duration-percentile-scatter-plot"/>
+      <w:bookmarkEnd w:id="38"/>
+      <w:r>
+        <w:t xml:space="preserve">Duration Percentile Scatter Plot:</w:t>
+      </w:r>
+    </w:p>
+    <w:p>
+      <w:pPr>
+        <w:numPr>
+          <w:numId w:val="1004"/>
+          <w:ilvl w:val="0"/>
+        </w:numPr>
+      </w:pPr>
+      <w:r>
+        <w:t xml:space="preserve">From the Analysis tab de-select Aggregate Measures.</w:t>
+      </w:r>
+    </w:p>
+    <w:p>
+      <w:pPr>
+        <w:numPr>
+          <w:numId w:val="1004"/>
+          <w:ilvl w:val="0"/>
+        </w:numPr>
+      </w:pPr>
+      <w:r>
+        <w:t xml:space="preserve">Drag DURATION from Measures onto Columns.</w:t>
+      </w:r>
+    </w:p>
+    <w:p>
+      <w:pPr>
+        <w:numPr>
+          <w:numId w:val="1004"/>
+          <w:ilvl w:val="0"/>
+        </w:numPr>
+      </w:pPr>
+      <w:r>
+        <w:t xml:space="preserve">Drag Y from Dimensions onto Rows.</w:t>
+      </w:r>
+    </w:p>
+    <w:p>
+      <w:pPr>
+        <w:numPr>
+          <w:numId w:val="1004"/>
+          <w:ilvl w:val="0"/>
+        </w:numPr>
+      </w:pPr>
+      <w:r>
+        <w:t xml:space="preserve">Drag POUTCOME from Dimensions onto Rows, after Y.</w:t>
+      </w:r>
+    </w:p>
+    <w:p>
+      <w:pPr>
+        <w:numPr>
+          <w:numId w:val="1004"/>
+          <w:ilvl w:val="0"/>
+        </w:numPr>
+      </w:pPr>
+      <w:r>
+        <w:t xml:space="preserve">Drag Y from Dimensions onto Color.</w:t>
+      </w:r>
+    </w:p>
+    <w:p>
+      <w:r>
+        <w:drawing>
+          <wp:inline>
+            <wp:extent cx="5440680" cy="1596323"/>
+            <wp:effectExtent b="0" l="0" r="0" t="0"/>
+            <wp:docPr descr="" id="1" name="Picture"/>
+            <a:graphic>
+              <a:graphicData uri="http://schemas.openxmlformats.org/drawingml/2006/picture">
+                <pic:pic>
+                  <pic:nvPicPr>
+                    <pic:cNvPr descr="./PercentileScatter.jpg" id="0" name="Picture"/>
+                    <pic:cNvPicPr>
+                      <a:picLocks noChangeArrowheads="1" noChangeAspect="1"/>
+                    </pic:cNvPicPr>
+                  </pic:nvPicPr>
+                  <pic:blipFill>
+                    <a:blip r:embed="rId39"/>
+                    <a:stretch>
+                      <a:fillRect/>
+                    </a:stretch>
+                  </pic:blipFill>
+                  <pic:spPr bwMode="auto">
+                    <a:xfrm>
+                      <a:off x="0" y="0"/>
+                      <a:ext cx="5440680" cy="1596323"/>
+                    </a:xfrm>
+                    <a:prstGeom prst="rect">
+                      <a:avLst/>
+                    </a:prstGeom>
+                    <a:noFill/>
+                    <a:ln w="9525">
+                      <a:noFill/>
+                      <a:headEnd/>
+                      <a:tailEnd/>
+                    </a:ln>
+                  </pic:spPr>
+                </pic:pic>
+              </a:graphicData>
+            </a:graphic>
+          </wp:inline>
+        </w:drawing>
+      </w:r>
+    </w:p>
     <w:p>
       <w:r>
         <w:t xml:space="preserve">words</w:t>
@@ -3013,8 +3357,8 @@
       <w:pPr>
         <w:pStyle w:val="Heading2"/>
       </w:pPr>
-      <w:bookmarkStart w:id="38" w:name="crosstabs"/>
-      <w:bookmarkEnd w:id="38"/>
+      <w:bookmarkStart w:id="40" w:name="crosstabs"/>
+      <w:bookmarkEnd w:id="40"/>
       <w:r>
         <w:t xml:space="preserve">Crosstabs:</w:t>
       </w:r>
@@ -3023,10 +3367,15 @@
       <w:pPr>
         <w:pStyle w:val="Heading4"/>
       </w:pPr>
-      <w:bookmarkStart w:id="39" w:name="legit-title-2"/>
-      <w:bookmarkEnd w:id="39"/>
+      <w:bookmarkStart w:id="41" w:name="legit-title-1"/>
+      <w:bookmarkEnd w:id="41"/>
       <w:r>
         <w:t xml:space="preserve">Legit Title:</w:t>
+      </w:r>
+    </w:p>
+    <w:p>
+      <w:r>
+        <w:t xml:space="preserve">steps</w:t>
       </w:r>
     </w:p>
     <w:p>
@@ -3046,7 +3395,7 @@
                     </pic:cNvPicPr>
                   </pic:nvPicPr>
                   <pic:blipFill>
-                    <a:blip r:embed="rId40"/>
+                    <a:blip r:embed="rId42"/>
                     <a:stretch>
                       <a:fillRect/>
                     </a:stretch>
@@ -3082,8 +3431,8 @@
       <w:pPr>
         <w:pStyle w:val="Heading2"/>
       </w:pPr>
-      <w:bookmarkStart w:id="41" w:name="barcharts"/>
-      <w:bookmarkEnd w:id="41"/>
+      <w:bookmarkStart w:id="43" w:name="barcharts"/>
+      <w:bookmarkEnd w:id="43"/>
       <w:r>
         <w:t xml:space="preserve">Barcharts:</w:t>
       </w:r>
@@ -3092,10 +3441,15 @@
       <w:pPr>
         <w:pStyle w:val="Heading4"/>
       </w:pPr>
-      <w:bookmarkStart w:id="42" w:name="legit-title-1-1"/>
-      <w:bookmarkEnd w:id="42"/>
+      <w:bookmarkStart w:id="44" w:name="legit-title-1-1"/>
+      <w:bookmarkEnd w:id="44"/>
       <w:r>
         <w:t xml:space="preserve">Legit Title 1:</w:t>
+      </w:r>
+    </w:p>
+    <w:p>
+      <w:r>
+        <w:t xml:space="preserve">steps</w:t>
       </w:r>
     </w:p>
     <w:p>
@@ -3115,7 +3469,7 @@
                     </pic:cNvPicPr>
                   </pic:nvPicPr>
                   <pic:blipFill>
-                    <a:blip r:embed="rId43"/>
+                    <a:blip r:embed="rId45"/>
                     <a:stretch>
                       <a:fillRect/>
                     </a:stretch>
@@ -3151,8 +3505,8 @@
       <w:pPr>
         <w:pStyle w:val="Heading4"/>
       </w:pPr>
-      <w:bookmarkStart w:id="44" w:name="legit-title-2-1"/>
-      <w:bookmarkEnd w:id="44"/>
+      <w:bookmarkStart w:id="46" w:name="legit-title-2"/>
+      <w:bookmarkEnd w:id="46"/>
       <w:r>
         <w:t xml:space="preserve">Legit Title 2:</w:t>
       </w:r>
@@ -3163,6 +3517,11 @@
           <w:i/>
         </w:rPr>
         <w:t xml:space="preserve">Also demonstrates data blending</w:t>
+      </w:r>
+    </w:p>
+    <w:p>
+      <w:r>
+        <w:t xml:space="preserve">steps</w:t>
       </w:r>
     </w:p>
     <w:p>
@@ -3182,7 +3541,7 @@
                     </pic:cNvPicPr>
                   </pic:nvPicPr>
                   <pic:blipFill>
-                    <a:blip r:embed="rId45"/>
+                    <a:blip r:embed="rId47"/>
                     <a:stretch>
                       <a:fillRect/>
                     </a:stretch>
@@ -3218,10 +3577,15 @@
       <w:pPr>
         <w:pStyle w:val="Heading4"/>
       </w:pPr>
-      <w:bookmarkStart w:id="46" w:name="legit-title-3"/>
-      <w:bookmarkEnd w:id="46"/>
+      <w:bookmarkStart w:id="48" w:name="legit-title-3"/>
+      <w:bookmarkEnd w:id="48"/>
       <w:r>
         <w:t xml:space="preserve">Legit Title 3:</w:t>
+      </w:r>
+    </w:p>
+    <w:p>
+      <w:r>
+        <w:t xml:space="preserve">steps</w:t>
       </w:r>
     </w:p>
     <w:p>
@@ -3241,7 +3605,7 @@
                     </pic:cNvPicPr>
                   </pic:nvPicPr>
                   <pic:blipFill>
-                    <a:blip r:embed="rId47"/>
+                    <a:blip r:embed="rId49"/>
                     <a:stretch>
                       <a:fillRect/>
                     </a:stretch>
@@ -3285,7 +3649,7 @@
                     </pic:cNvPicPr>
                   </pic:nvPicPr>
                   <pic:blipFill>
-                    <a:blip r:embed="rId48"/>
+                    <a:blip r:embed="rId50"/>
                     <a:stretch>
                       <a:fillRect/>
                     </a:stretch>
@@ -3410,7 +3774,7 @@
     </w:lvl>
   </w:abstractNum>
   <w:abstractNum w:abstractNumId="990">
-    <w:nsid w:val="d4728ab8"/>
+    <w:nsid w:val="7a9f62f9"/>
     <w:multiLevelType w:val="multilevel"/>
     <w:lvl w:ilvl="0">
       <w:numFmt w:val="bullet"/>
@@ -3481,6 +3845,94 @@
     <w:lvl w:ilvl="6">
       <w:numFmt w:val="bullet"/>
       <w:lvlText w:val=" "/>
+      <w:lvlJc w:val="left"/>
+      <w:pPr>
+        <w:tabs>
+          <w:tab w:val="num" w:pos="4320"/>
+        </w:tabs>
+        <w:ind w:left="4800" w:hanging="480"/>
+      </w:pPr>
+    </w:lvl>
+  </w:abstractNum>
+  <w:abstractNum w:abstractNumId="99411">
+    <w:nsid w:val="6f7fe53c"/>
+    <w:multiLevelType w:val="multilevel"/>
+    <w:lvl w:ilvl="0">
+      <w:start w:val="1"/>
+      <w:numFmt w:val="decimal"/>
+      <w:lvlText w:val="%1."/>
+      <w:lvlJc w:val="left"/>
+      <w:pPr>
+        <w:tabs>
+          <w:tab w:val="num" w:pos="0"/>
+        </w:tabs>
+        <w:ind w:left="480" w:hanging="480"/>
+      </w:pPr>
+    </w:lvl>
+    <w:lvl w:ilvl="1">
+      <w:start w:val="1"/>
+      <w:numFmt w:val="decimal"/>
+      <w:lvlText w:val="%2."/>
+      <w:lvlJc w:val="left"/>
+      <w:pPr>
+        <w:tabs>
+          <w:tab w:val="num" w:pos="720"/>
+        </w:tabs>
+        <w:ind w:left="1200" w:hanging="480"/>
+      </w:pPr>
+    </w:lvl>
+    <w:lvl w:ilvl="2">
+      <w:start w:val="1"/>
+      <w:numFmt w:val="decimal"/>
+      <w:lvlText w:val="%3."/>
+      <w:lvlJc w:val="left"/>
+      <w:pPr>
+        <w:tabs>
+          <w:tab w:val="num" w:pos="1440"/>
+        </w:tabs>
+        <w:ind w:left="1920" w:hanging="480"/>
+      </w:pPr>
+    </w:lvl>
+    <w:lvl w:ilvl="3">
+      <w:start w:val="1"/>
+      <w:numFmt w:val="decimal"/>
+      <w:lvlText w:val="%4."/>
+      <w:lvlJc w:val="left"/>
+      <w:pPr>
+        <w:tabs>
+          <w:tab w:val="num" w:pos="2160"/>
+        </w:tabs>
+        <w:ind w:left="2640" w:hanging="480"/>
+      </w:pPr>
+    </w:lvl>
+    <w:lvl w:ilvl="4">
+      <w:start w:val="1"/>
+      <w:numFmt w:val="decimal"/>
+      <w:lvlText w:val="%5."/>
+      <w:lvlJc w:val="left"/>
+      <w:pPr>
+        <w:tabs>
+          <w:tab w:val="num" w:pos="2880"/>
+        </w:tabs>
+        <w:ind w:left="3360" w:hanging="480"/>
+      </w:pPr>
+    </w:lvl>
+    <w:lvl w:ilvl="5">
+      <w:start w:val="1"/>
+      <w:numFmt w:val="decimal"/>
+      <w:lvlText w:val="%6."/>
+      <w:lvlJc w:val="left"/>
+      <w:pPr>
+        <w:tabs>
+          <w:tab w:val="num" w:pos="3600"/>
+        </w:tabs>
+        <w:ind w:left="4080" w:hanging="480"/>
+      </w:pPr>
+    </w:lvl>
+    <w:lvl w:ilvl="6">
+      <w:start w:val="1"/>
+      <w:numFmt w:val="decimal"/>
+      <w:lvlText w:val="%7."/>
       <w:lvlJc w:val="left"/>
       <w:pPr>
         <w:tabs>
@@ -3495,6 +3947,102 @@
   </w:num>
   <w:num w:numId="1000">
     <w:abstractNumId w:val="990"/>
+  </w:num>
+  <w:num w:numId="1001">
+    <w:abstractNumId w:val="99411"/>
+    <w:lvlOverride w:ilvl="0">
+      <w:startOverride w:val="1"/>
+    </w:lvlOverride>
+    <w:lvlOverride w:ilvl="1">
+      <w:startOverride w:val="1"/>
+    </w:lvlOverride>
+    <w:lvlOverride w:ilvl="2">
+      <w:startOverride w:val="1"/>
+    </w:lvlOverride>
+    <w:lvlOverride w:ilvl="3">
+      <w:startOverride w:val="1"/>
+    </w:lvlOverride>
+    <w:lvlOverride w:ilvl="4">
+      <w:startOverride w:val="1"/>
+    </w:lvlOverride>
+    <w:lvlOverride w:ilvl="5">
+      <w:startOverride w:val="1"/>
+    </w:lvlOverride>
+    <w:lvlOverride w:ilvl="6">
+      <w:startOverride w:val="1"/>
+    </w:lvlOverride>
+  </w:num>
+  <w:num w:numId="1002">
+    <w:abstractNumId w:val="99411"/>
+    <w:lvlOverride w:ilvl="0">
+      <w:startOverride w:val="1"/>
+    </w:lvlOverride>
+    <w:lvlOverride w:ilvl="1">
+      <w:startOverride w:val="1"/>
+    </w:lvlOverride>
+    <w:lvlOverride w:ilvl="2">
+      <w:startOverride w:val="1"/>
+    </w:lvlOverride>
+    <w:lvlOverride w:ilvl="3">
+      <w:startOverride w:val="1"/>
+    </w:lvlOverride>
+    <w:lvlOverride w:ilvl="4">
+      <w:startOverride w:val="1"/>
+    </w:lvlOverride>
+    <w:lvlOverride w:ilvl="5">
+      <w:startOverride w:val="1"/>
+    </w:lvlOverride>
+    <w:lvlOverride w:ilvl="6">
+      <w:startOverride w:val="1"/>
+    </w:lvlOverride>
+  </w:num>
+  <w:num w:numId="1003">
+    <w:abstractNumId w:val="99411"/>
+    <w:lvlOverride w:ilvl="0">
+      <w:startOverride w:val="1"/>
+    </w:lvlOverride>
+    <w:lvlOverride w:ilvl="1">
+      <w:startOverride w:val="1"/>
+    </w:lvlOverride>
+    <w:lvlOverride w:ilvl="2">
+      <w:startOverride w:val="1"/>
+    </w:lvlOverride>
+    <w:lvlOverride w:ilvl="3">
+      <w:startOverride w:val="1"/>
+    </w:lvlOverride>
+    <w:lvlOverride w:ilvl="4">
+      <w:startOverride w:val="1"/>
+    </w:lvlOverride>
+    <w:lvlOverride w:ilvl="5">
+      <w:startOverride w:val="1"/>
+    </w:lvlOverride>
+    <w:lvlOverride w:ilvl="6">
+      <w:startOverride w:val="1"/>
+    </w:lvlOverride>
+  </w:num>
+  <w:num w:numId="1004">
+    <w:abstractNumId w:val="99411"/>
+    <w:lvlOverride w:ilvl="0">
+      <w:startOverride w:val="1"/>
+    </w:lvlOverride>
+    <w:lvlOverride w:ilvl="1">
+      <w:startOverride w:val="1"/>
+    </w:lvlOverride>
+    <w:lvlOverride w:ilvl="2">
+      <w:startOverride w:val="1"/>
+    </w:lvlOverride>
+    <w:lvlOverride w:ilvl="3">
+      <w:startOverride w:val="1"/>
+    </w:lvlOverride>
+    <w:lvlOverride w:ilvl="4">
+      <w:startOverride w:val="1"/>
+    </w:lvlOverride>
+    <w:lvlOverride w:ilvl="5">
+      <w:startOverride w:val="1"/>
+    </w:lvlOverride>
+    <w:lvlOverride w:ilvl="6">
+      <w:startOverride w:val="1"/>
+    </w:lvlOverride>
   </w:num>
 </w:numbering>
 </file>

</xml_diff>

<commit_message>
One more fixing a mistake Now Final
</commit_message>
<xml_diff>
--- a/00 Doc/RWorkshop.docx
+++ b/00 Doc/RWorkshop.docx
@@ -4829,7 +4829,7 @@
     </w:lvl>
   </w:abstractNum>
   <w:abstractNum w:abstractNumId="990">
-    <w:nsid w:val="8b7554b6"/>
+    <w:nsid w:val="b11a9519"/>
     <w:multiLevelType w:val="multilevel"/>
     <w:lvl w:ilvl="0">
       <w:numFmt w:val="bullet"/>
@@ -4910,7 +4910,7 @@
     </w:lvl>
   </w:abstractNum>
   <w:abstractNum w:abstractNumId="99411">
-    <w:nsid w:val="4480e839"/>
+    <w:nsid w:val="401118a0"/>
     <w:multiLevelType w:val="multilevel"/>
     <w:lvl w:ilvl="0">
       <w:start w:val="1"/>
@@ -4998,7 +4998,7 @@
     </w:lvl>
   </w:abstractNum>
   <w:abstractNum w:abstractNumId="99415">
-    <w:nsid w:val="beaab77b"/>
+    <w:nsid w:val="f4d6fd8d"/>
     <w:multiLevelType w:val="multilevel"/>
     <w:lvl w:ilvl="0">
       <w:start w:val="5"/>
@@ -5086,7 +5086,7 @@
     </w:lvl>
   </w:abstractNum>
   <w:abstractNum w:abstractNumId="99416">
-    <w:nsid w:val="3037ea64"/>
+    <w:nsid w:val="32106c40"/>
     <w:multiLevelType w:val="multilevel"/>
     <w:lvl w:ilvl="0">
       <w:start w:val="6"/>
@@ -5174,7 +5174,7 @@
     </w:lvl>
   </w:abstractNum>
   <w:abstractNum w:abstractNumId="99417">
-    <w:nsid w:val="7175c438"/>
+    <w:nsid w:val="84079a16"/>
     <w:multiLevelType w:val="multilevel"/>
     <w:lvl w:ilvl="0">
       <w:start w:val="7"/>

</xml_diff>